<commit_message>
Entrega final - lab3
</commit_message>
<xml_diff>
--- a/Docs/Observaciones-Lab 3.docx
+++ b/Docs/Observaciones-Lab 3.docx
@@ -1,13 +1,19 @@
 
 <file path=word/document.xml><?xml version="1.0" encoding="utf-8"?>
-<w:document xmlns:wpc="http://schemas.microsoft.com/office/word/2010/wordprocessingCanvas" xmlns:cx="http://schemas.microsoft.com/office/drawing/2014/chartex" xmlns:cx1="http://schemas.microsoft.com/office/drawing/2015/9/8/chartex" xmlns:cx2="http://schemas.microsoft.com/office/drawing/2015/10/21/chartex" xmlns:cx3="http://schemas.microsoft.com/office/drawing/2016/5/9/chartex" xmlns:cx4="http://schemas.microsoft.com/office/drawing/2016/5/10/chartex" xmlns:cx5="http://schemas.microsoft.com/office/drawing/2016/5/11/chartex" xmlns:cx6="http://schemas.microsoft.com/office/drawing/2016/5/12/chartex" xmlns:cx7="http://schemas.microsoft.com/office/drawing/2016/5/13/chartex" xmlns:cx8="http://schemas.microsoft.com/office/drawing/2016/5/14/chartex" xmlns:mc="http://schemas.openxmlformats.org/markup-compatibility/2006" xmlns:aink="http://schemas.microsoft.com/office/drawing/2016/ink" xmlns:am3d="http://schemas.microsoft.com/office/drawing/2017/model3d" xmlns:o="urn:schemas-microsoft-com:office:office" xmlns:r="http://schemas.openxmlformats.org/officeDocument/2006/relationships" xmlns:m="http://schemas.openxmlformats.org/officeDocument/2006/math" xmlns:v="urn:schemas-microsoft-com:vml" xmlns:wp14="http://schemas.microsoft.com/office/word/2010/wordprocessingDrawing" xmlns:wp="http://schemas.openxmlformats.org/drawingml/2006/wordprocessingDrawing" xmlns:w10="urn:schemas-microsoft-com:office:word" xmlns:w="http://schemas.openxmlformats.org/wordprocessingml/2006/main" xmlns:w14="http://schemas.microsoft.com/office/word/2010/wordml" xmlns:w15="http://schemas.microsoft.com/office/word/2012/wordml" xmlns:w16cex="http://schemas.microsoft.com/office/word/2018/wordml/cex" xmlns:w16cid="http://schemas.microsoft.com/office/word/2016/wordml/cid" xmlns:w16="http://schemas.microsoft.com/office/word/2018/wordml" xmlns:w16se="http://schemas.microsoft.com/office/word/2015/wordml/symex" xmlns:wpg="http://schemas.microsoft.com/office/word/2010/wordprocessingGroup" xmlns:wpi="http://schemas.microsoft.com/office/word/2010/wordprocessingInk" xmlns:wne="http://schemas.microsoft.com/office/word/2006/wordml" xmlns:wps="http://schemas.microsoft.com/office/word/2010/wordprocessingShape" mc:Ignorable="w14 w15 w16se w16cid w16 w16cex wp14">
+<w:document xmlns:wpc="http://schemas.microsoft.com/office/word/2010/wordprocessingCanvas" xmlns:cx="http://schemas.microsoft.com/office/drawing/2014/chartex" xmlns:cx1="http://schemas.microsoft.com/office/drawing/2015/9/8/chartex" xmlns:cx2="http://schemas.microsoft.com/office/drawing/2015/10/21/chartex" xmlns:cx3="http://schemas.microsoft.com/office/drawing/2016/5/9/chartex" xmlns:cx4="http://schemas.microsoft.com/office/drawing/2016/5/10/chartex" xmlns:cx5="http://schemas.microsoft.com/office/drawing/2016/5/11/chartex" xmlns:cx6="http://schemas.microsoft.com/office/drawing/2016/5/12/chartex" xmlns:cx7="http://schemas.microsoft.com/office/drawing/2016/5/13/chartex" xmlns:cx8="http://schemas.microsoft.com/office/drawing/2016/5/14/chartex" xmlns:mc="http://schemas.openxmlformats.org/markup-compatibility/2006" xmlns:aink="http://schemas.microsoft.com/office/drawing/2016/ink" xmlns:am3d="http://schemas.microsoft.com/office/drawing/2017/model3d" xmlns:o="urn:schemas-microsoft-com:office:office" xmlns:r="http://schemas.openxmlformats.org/officeDocument/2006/relationships" xmlns:m="http://schemas.openxmlformats.org/officeDocument/2006/math" xmlns:v="urn:schemas-microsoft-com:vml" xmlns:wp14="http://schemas.microsoft.com/office/word/2010/wordprocessingDrawing" xmlns:wp="http://schemas.openxmlformats.org/drawingml/2006/wordprocessingDrawing" xmlns:w10="urn:schemas-microsoft-com:office:word" xmlns:w="http://schemas.openxmlformats.org/wordprocessingml/2006/main" xmlns:w14="http://schemas.microsoft.com/office/word/2010/wordml" xmlns:w15="http://schemas.microsoft.com/office/word/2012/wordml" xmlns:w16cex="http://schemas.microsoft.com/office/word/2018/wordml/cex" xmlns:w16cid="http://schemas.microsoft.com/office/word/2016/wordml/cid" xmlns:w16="http://schemas.microsoft.com/office/word/2018/wordml" xmlns:w16sdtdh="http://schemas.microsoft.com/office/word/2020/wordml/sdtdatahash" xmlns:w16se="http://schemas.microsoft.com/office/word/2015/wordml/symex" xmlns:wpg="http://schemas.microsoft.com/office/word/2010/wordprocessingGroup" xmlns:wpi="http://schemas.microsoft.com/office/word/2010/wordprocessingInk" xmlns:wne="http://schemas.microsoft.com/office/word/2006/wordml" xmlns:wps="http://schemas.microsoft.com/office/word/2010/wordprocessingShape" mc:Ignorable="w14 w15 w16se w16cid w16 w16cex w16sdtdh wp14">
   <w:body>
     <w:p>
       <w:pPr>
-        <w:pStyle w:val="Title"/>
+        <w:pStyle w:val="Ttulo"/>
         <w:jc w:val="center"/>
-      </w:pPr>
-      <w:r>
+        <w:rPr>
+          <w:lang w:val="es-CO"/>
+        </w:rPr>
+      </w:pPr>
+      <w:r>
+        <w:rPr>
+          <w:lang w:val="es-CO"/>
+        </w:rPr>
         <w:t>OBSERVACIONES DEL LA PRACTICA</w:t>
       </w:r>
     </w:p>
@@ -41,7 +47,13 @@
         <w:rPr>
           <w:lang w:val="es-419"/>
         </w:rPr>
-        <w:t>Cod XXXX</w:t>
+        <w:t xml:space="preserve">Cod </w:t>
+      </w:r>
+      <w:r>
+        <w:rPr>
+          <w:lang w:val="es-419"/>
+        </w:rPr>
+        <w:t>202020637</w:t>
       </w:r>
     </w:p>
     <w:p>
@@ -62,7 +74,13 @@
         <w:rPr>
           <w:lang w:val="es-419"/>
         </w:rPr>
-        <w:t>2 Cod XXXX</w:t>
+        <w:t xml:space="preserve">2 Cod </w:t>
+      </w:r>
+      <w:r>
+        <w:rPr>
+          <w:lang w:val="es-419"/>
+        </w:rPr>
+        <w:t>201820143</w:t>
       </w:r>
     </w:p>
     <w:p>
@@ -76,7 +94,7 @@
     </w:p>
     <w:p>
       <w:pPr>
-        <w:pStyle w:val="ListParagraph"/>
+        <w:pStyle w:val="Prrafodelista"/>
         <w:numPr>
           <w:ilvl w:val="0"/>
           <w:numId w:val="1"/>
@@ -113,7 +131,217 @@
     </w:p>
     <w:p>
       <w:pPr>
-        <w:pStyle w:val="ListParagraph"/>
+        <w:pStyle w:val="Prrafodelista"/>
+        <w:spacing w:after="0"/>
+        <w:ind w:left="360"/>
+        <w:jc w:val="both"/>
+        <w:rPr>
+          <w:rFonts w:ascii="Dax-Regular" w:hAnsi="Dax-Regular"/>
+          <w:lang w:val="es-419"/>
+        </w:rPr>
+      </w:pPr>
+    </w:p>
+    <w:p>
+      <w:pPr>
+        <w:pStyle w:val="Prrafodelista"/>
+        <w:spacing w:after="0"/>
+        <w:ind w:left="360"/>
+        <w:jc w:val="both"/>
+        <w:rPr>
+          <w:lang w:val="es-419"/>
+        </w:rPr>
+      </w:pPr>
+      <w:r>
+        <w:rPr>
+          <w:noProof/>
+          <w:lang w:val="es-419"/>
+        </w:rPr>
+        <w:drawing>
+          <wp:inline distT="0" distB="0" distL="0" distR="0" wp14:anchorId="20824908" wp14:editId="39745380">
+            <wp:extent cx="3816985" cy="1524000"/>
+            <wp:effectExtent l="0" t="0" r="0" b="0"/>
+            <wp:docPr id="1" name="Imagen 1"/>
+            <wp:cNvGraphicFramePr>
+              <a:graphicFrameLocks xmlns:a="http://schemas.openxmlformats.org/drawingml/2006/main" noChangeAspect="1"/>
+            </wp:cNvGraphicFramePr>
+            <a:graphic xmlns:a="http://schemas.openxmlformats.org/drawingml/2006/main">
+              <a:graphicData uri="http://schemas.openxmlformats.org/drawingml/2006/picture">
+                <pic:pic xmlns:pic="http://schemas.openxmlformats.org/drawingml/2006/picture">
+                  <pic:nvPicPr>
+                    <pic:cNvPr id="0" name="Picture 1"/>
+                    <pic:cNvPicPr>
+                      <a:picLocks noChangeAspect="1" noChangeArrowheads="1"/>
+                    </pic:cNvPicPr>
+                  </pic:nvPicPr>
+                  <pic:blipFill>
+                    <a:blip r:embed="rId5">
+                      <a:extLst>
+                        <a:ext uri="{28A0092B-C50C-407E-A947-70E740481C1C}">
+                          <a14:useLocalDpi xmlns:a14="http://schemas.microsoft.com/office/drawing/2010/main" val="0"/>
+                        </a:ext>
+                      </a:extLst>
+                    </a:blip>
+                    <a:srcRect/>
+                    <a:stretch>
+                      <a:fillRect/>
+                    </a:stretch>
+                  </pic:blipFill>
+                  <pic:spPr bwMode="auto">
+                    <a:xfrm>
+                      <a:off x="0" y="0"/>
+                      <a:ext cx="3816985" cy="1524000"/>
+                    </a:xfrm>
+                    <a:prstGeom prst="rect">
+                      <a:avLst/>
+                    </a:prstGeom>
+                    <a:noFill/>
+                    <a:ln>
+                      <a:noFill/>
+                    </a:ln>
+                  </pic:spPr>
+                </pic:pic>
+              </a:graphicData>
+            </a:graphic>
+          </wp:inline>
+        </w:drawing>
+      </w:r>
+    </w:p>
+    <w:p>
+      <w:pPr>
+        <w:pStyle w:val="Prrafodelista"/>
+        <w:spacing w:after="0"/>
+        <w:ind w:left="360"/>
+        <w:jc w:val="both"/>
+        <w:rPr>
+          <w:lang w:val="es-419"/>
+        </w:rPr>
+      </w:pPr>
+      <w:r>
+        <w:rPr>
+          <w:lang w:val="es-419"/>
+        </w:rPr>
+        <w:t xml:space="preserve">Input: Estas son las opciones que el programa le pregunta al usuario. </w:t>
+      </w:r>
+    </w:p>
+    <w:p>
+      <w:pPr>
+        <w:pStyle w:val="Prrafodelista"/>
+        <w:spacing w:after="0"/>
+        <w:ind w:left="360"/>
+        <w:jc w:val="both"/>
+        <w:rPr>
+          <w:lang w:val="es-419"/>
+        </w:rPr>
+      </w:pPr>
+    </w:p>
+    <w:p>
+      <w:pPr>
+        <w:pStyle w:val="Prrafodelista"/>
+        <w:spacing w:after="0"/>
+        <w:ind w:left="360"/>
+        <w:jc w:val="both"/>
+        <w:rPr>
+          <w:lang w:val="es-419"/>
+        </w:rPr>
+      </w:pPr>
+      <w:r>
+        <w:rPr>
+          <w:noProof/>
+          <w:lang w:val="es-419"/>
+        </w:rPr>
+        <w:lastRenderedPageBreak/>
+        <w:drawing>
+          <wp:inline distT="0" distB="0" distL="0" distR="0" wp14:anchorId="77FE010C" wp14:editId="2E9C009F">
+            <wp:extent cx="4755515" cy="5181600"/>
+            <wp:effectExtent l="0" t="0" r="6985" b="0"/>
+            <wp:docPr id="2" name="Imagen 2"/>
+            <wp:cNvGraphicFramePr>
+              <a:graphicFrameLocks xmlns:a="http://schemas.openxmlformats.org/drawingml/2006/main" noChangeAspect="1"/>
+            </wp:cNvGraphicFramePr>
+            <a:graphic xmlns:a="http://schemas.openxmlformats.org/drawingml/2006/main">
+              <a:graphicData uri="http://schemas.openxmlformats.org/drawingml/2006/picture">
+                <pic:pic xmlns:pic="http://schemas.openxmlformats.org/drawingml/2006/picture">
+                  <pic:nvPicPr>
+                    <pic:cNvPr id="0" name="Picture 2"/>
+                    <pic:cNvPicPr>
+                      <a:picLocks noChangeAspect="1" noChangeArrowheads="1"/>
+                    </pic:cNvPicPr>
+                  </pic:nvPicPr>
+                  <pic:blipFill>
+                    <a:blip r:embed="rId6">
+                      <a:extLst>
+                        <a:ext uri="{28A0092B-C50C-407E-A947-70E740481C1C}">
+                          <a14:useLocalDpi xmlns:a14="http://schemas.microsoft.com/office/drawing/2010/main" val="0"/>
+                        </a:ext>
+                      </a:extLst>
+                    </a:blip>
+                    <a:srcRect/>
+                    <a:stretch>
+                      <a:fillRect/>
+                    </a:stretch>
+                  </pic:blipFill>
+                  <pic:spPr bwMode="auto">
+                    <a:xfrm>
+                      <a:off x="0" y="0"/>
+                      <a:ext cx="4755515" cy="5181600"/>
+                    </a:xfrm>
+                    <a:prstGeom prst="rect">
+                      <a:avLst/>
+                    </a:prstGeom>
+                    <a:noFill/>
+                    <a:ln>
+                      <a:noFill/>
+                    </a:ln>
+                  </pic:spPr>
+                </pic:pic>
+              </a:graphicData>
+            </a:graphic>
+          </wp:inline>
+        </w:drawing>
+      </w:r>
+    </w:p>
+    <w:p>
+      <w:pPr>
+        <w:pStyle w:val="Prrafodelista"/>
+        <w:spacing w:after="0"/>
+        <w:ind w:left="360"/>
+        <w:jc w:val="both"/>
+        <w:rPr>
+          <w:lang w:val="es-419"/>
+        </w:rPr>
+      </w:pPr>
+    </w:p>
+    <w:p>
+      <w:pPr>
+        <w:pStyle w:val="Prrafodelista"/>
+        <w:spacing w:after="0"/>
+        <w:ind w:left="360"/>
+        <w:jc w:val="both"/>
+        <w:rPr>
+          <w:lang w:val="es-419"/>
+        </w:rPr>
+      </w:pPr>
+      <w:r>
+        <w:rPr>
+          <w:lang w:val="es-419"/>
+        </w:rPr>
+        <w:t xml:space="preserve">Output: es la respuesta que se genera a partir de la opción que escogió el usuario. </w:t>
+      </w:r>
+    </w:p>
+    <w:p>
+      <w:pPr>
+        <w:pStyle w:val="Prrafodelista"/>
+        <w:spacing w:after="0"/>
+        <w:ind w:left="360"/>
+        <w:jc w:val="both"/>
+        <w:rPr>
+          <w:lang w:val="es-419"/>
+        </w:rPr>
+      </w:pPr>
+    </w:p>
+    <w:p>
+      <w:pPr>
+        <w:pStyle w:val="Prrafodelista"/>
         <w:numPr>
           <w:ilvl w:val="0"/>
           <w:numId w:val="1"/>
@@ -132,6 +360,7 @@
         </w:rPr>
         <w:t xml:space="preserve">¿Cómo se almacenan los datos de </w:t>
       </w:r>
+      <w:proofErr w:type="spellStart"/>
       <w:r>
         <w:rPr>
           <w:rFonts w:ascii="Dax-Regular" w:hAnsi="Dax-Regular"/>
@@ -141,6 +370,7 @@
         </w:rPr>
         <w:t>GoodReads</w:t>
       </w:r>
+      <w:proofErr w:type="spellEnd"/>
       <w:r>
         <w:rPr>
           <w:rFonts w:ascii="Dax-Regular" w:hAnsi="Dax-Regular"/>
@@ -167,7 +397,108 @@
     </w:p>
     <w:p>
       <w:pPr>
-        <w:pStyle w:val="ListParagraph"/>
+        <w:spacing w:after="0"/>
+        <w:jc w:val="both"/>
+        <w:rPr>
+          <w:rFonts w:ascii="Dax-Regular" w:hAnsi="Dax-Regular"/>
+          <w:lang w:val="es-419"/>
+        </w:rPr>
+      </w:pPr>
+    </w:p>
+    <w:p>
+      <w:pPr>
+        <w:spacing w:after="0"/>
+        <w:jc w:val="both"/>
+        <w:rPr>
+          <w:rFonts w:ascii="Dax-Regular" w:hAnsi="Dax-Regular"/>
+          <w:lang w:val="es-419"/>
+        </w:rPr>
+      </w:pPr>
+      <w:r>
+        <w:rPr>
+          <w:rFonts w:ascii="Dax-Regular" w:hAnsi="Dax-Regular"/>
+          <w:lang w:val="es-419"/>
+        </w:rPr>
+        <w:drawing>
+          <wp:inline distT="0" distB="0" distL="0" distR="0" wp14:anchorId="2290E524" wp14:editId="70B6183D">
+            <wp:extent cx="5084445" cy="3200400"/>
+            <wp:effectExtent l="0" t="0" r="1905" b="0"/>
+            <wp:docPr id="3" name="Imagen 3"/>
+            <wp:cNvGraphicFramePr>
+              <a:graphicFrameLocks xmlns:a="http://schemas.openxmlformats.org/drawingml/2006/main" noChangeAspect="1"/>
+            </wp:cNvGraphicFramePr>
+            <a:graphic xmlns:a="http://schemas.openxmlformats.org/drawingml/2006/main">
+              <a:graphicData uri="http://schemas.openxmlformats.org/drawingml/2006/picture">
+                <pic:pic xmlns:pic="http://schemas.openxmlformats.org/drawingml/2006/picture">
+                  <pic:nvPicPr>
+                    <pic:cNvPr id="0" name="Picture 3"/>
+                    <pic:cNvPicPr>
+                      <a:picLocks noChangeAspect="1" noChangeArrowheads="1"/>
+                    </pic:cNvPicPr>
+                  </pic:nvPicPr>
+                  <pic:blipFill>
+                    <a:blip r:embed="rId7">
+                      <a:extLst>
+                        <a:ext uri="{28A0092B-C50C-407E-A947-70E740481C1C}">
+                          <a14:useLocalDpi xmlns:a14="http://schemas.microsoft.com/office/drawing/2010/main" val="0"/>
+                        </a:ext>
+                      </a:extLst>
+                    </a:blip>
+                    <a:srcRect/>
+                    <a:stretch>
+                      <a:fillRect/>
+                    </a:stretch>
+                  </pic:blipFill>
+                  <pic:spPr bwMode="auto">
+                    <a:xfrm>
+                      <a:off x="0" y="0"/>
+                      <a:ext cx="5084445" cy="3200400"/>
+                    </a:xfrm>
+                    <a:prstGeom prst="rect">
+                      <a:avLst/>
+                    </a:prstGeom>
+                    <a:noFill/>
+                    <a:ln>
+                      <a:noFill/>
+                    </a:ln>
+                  </pic:spPr>
+                </pic:pic>
+              </a:graphicData>
+            </a:graphic>
+          </wp:inline>
+        </w:drawing>
+      </w:r>
+    </w:p>
+    <w:p>
+      <w:pPr>
+        <w:spacing w:after="0"/>
+        <w:jc w:val="both"/>
+        <w:rPr>
+          <w:rFonts w:ascii="Dax-Regular" w:hAnsi="Dax-Regular"/>
+          <w:lang w:val="es-419"/>
+        </w:rPr>
+      </w:pPr>
+      <w:r>
+        <w:rPr>
+          <w:rFonts w:ascii="Dax-Regular" w:hAnsi="Dax-Regular"/>
+          <w:lang w:val="es-419"/>
+        </w:rPr>
+        <w:t>Los datos del GoodRead se guardan en listas</w:t>
+      </w:r>
+    </w:p>
+    <w:p>
+      <w:pPr>
+        <w:spacing w:after="0"/>
+        <w:jc w:val="both"/>
+        <w:rPr>
+          <w:rFonts w:ascii="Dax-Regular" w:hAnsi="Dax-Regular"/>
+          <w:lang w:val="es-419"/>
+        </w:rPr>
+      </w:pPr>
+    </w:p>
+    <w:p>
+      <w:pPr>
+        <w:pStyle w:val="Prrafodelista"/>
         <w:numPr>
           <w:ilvl w:val="0"/>
           <w:numId w:val="1"/>
@@ -184,7 +515,7 @@
           <w:rFonts w:ascii="Dax-Regular" w:hAnsi="Dax-Regular"/>
           <w:lang w:val="es-419"/>
         </w:rPr>
-        <w:t xml:space="preserve">¿Cuáles son las funciones que comunican el el </w:t>
+        <w:t xml:space="preserve">¿Cuáles son las funciones que comunican el </w:t>
       </w:r>
       <w:r>
         <w:rPr>
@@ -221,7 +552,125 @@
     </w:p>
     <w:p>
       <w:pPr>
-        <w:pStyle w:val="ListParagraph"/>
+        <w:spacing w:after="0"/>
+        <w:jc w:val="both"/>
+        <w:rPr>
+          <w:rFonts w:ascii="Dax-Regular" w:hAnsi="Dax-Regular"/>
+          <w:lang w:val="es-419"/>
+        </w:rPr>
+      </w:pPr>
+    </w:p>
+    <w:p>
+      <w:pPr>
+        <w:spacing w:after="0"/>
+        <w:jc w:val="both"/>
+        <w:rPr>
+          <w:rFonts w:ascii="Dax-Regular" w:hAnsi="Dax-Regular"/>
+          <w:lang w:val="es-419"/>
+        </w:rPr>
+      </w:pPr>
+      <w:r>
+        <w:rPr>
+          <w:rFonts w:ascii="Dax-Regular" w:hAnsi="Dax-Regular"/>
+          <w:lang w:val="es-419"/>
+        </w:rPr>
+        <w:drawing>
+          <wp:inline distT="0" distB="0" distL="0" distR="0" wp14:anchorId="17F4281D" wp14:editId="581EF473">
+            <wp:extent cx="3442970" cy="2064385"/>
+            <wp:effectExtent l="0" t="0" r="5080" b="0"/>
+            <wp:docPr id="4" name="Imagen 4"/>
+            <wp:cNvGraphicFramePr>
+              <a:graphicFrameLocks xmlns:a="http://schemas.openxmlformats.org/drawingml/2006/main" noChangeAspect="1"/>
+            </wp:cNvGraphicFramePr>
+            <a:graphic xmlns:a="http://schemas.openxmlformats.org/drawingml/2006/main">
+              <a:graphicData uri="http://schemas.openxmlformats.org/drawingml/2006/picture">
+                <pic:pic xmlns:pic="http://schemas.openxmlformats.org/drawingml/2006/picture">
+                  <pic:nvPicPr>
+                    <pic:cNvPr id="0" name="Picture 4"/>
+                    <pic:cNvPicPr>
+                      <a:picLocks noChangeAspect="1" noChangeArrowheads="1"/>
+                    </pic:cNvPicPr>
+                  </pic:nvPicPr>
+                  <pic:blipFill>
+                    <a:blip r:embed="rId8">
+                      <a:extLst>
+                        <a:ext uri="{28A0092B-C50C-407E-A947-70E740481C1C}">
+                          <a14:useLocalDpi xmlns:a14="http://schemas.microsoft.com/office/drawing/2010/main" val="0"/>
+                        </a:ext>
+                      </a:extLst>
+                    </a:blip>
+                    <a:srcRect/>
+                    <a:stretch>
+                      <a:fillRect/>
+                    </a:stretch>
+                  </pic:blipFill>
+                  <pic:spPr bwMode="auto">
+                    <a:xfrm>
+                      <a:off x="0" y="0"/>
+                      <a:ext cx="3442970" cy="2064385"/>
+                    </a:xfrm>
+                    <a:prstGeom prst="rect">
+                      <a:avLst/>
+                    </a:prstGeom>
+                    <a:noFill/>
+                    <a:ln>
+                      <a:noFill/>
+                    </a:ln>
+                  </pic:spPr>
+                </pic:pic>
+              </a:graphicData>
+            </a:graphic>
+          </wp:inline>
+        </w:drawing>
+      </w:r>
+    </w:p>
+    <w:p>
+      <w:pPr>
+        <w:spacing w:after="0"/>
+        <w:jc w:val="both"/>
+        <w:rPr>
+          <w:rFonts w:ascii="Dax-Regular" w:hAnsi="Dax-Regular"/>
+          <w:lang w:val="es-419"/>
+        </w:rPr>
+      </w:pPr>
+      <w:r>
+        <w:rPr>
+          <w:rFonts w:ascii="Dax-Regular" w:hAnsi="Dax-Regular"/>
+          <w:lang w:val="es-419"/>
+        </w:rPr>
+        <w:t xml:space="preserve">Estas son las funcines que comunican al view.py y </w:t>
+      </w:r>
+      <w:r>
+        <w:rPr>
+          <w:rFonts w:ascii="Dax-Regular" w:hAnsi="Dax-Regular"/>
+          <w:lang w:val="es-419"/>
+        </w:rPr>
+        <w:t xml:space="preserve">controller.py. Donde el view.py recibe la Data y se la pasa al controller.py para que haga la carga y se la comunique al modelo.py donde se encarga de hacer las funciones y devolerlo al controller.py para que este de lo pase al view.py y este muestre el resultado al usuario </w:t>
+      </w:r>
+    </w:p>
+    <w:p>
+      <w:pPr>
+        <w:spacing w:after="0"/>
+        <w:jc w:val="both"/>
+        <w:rPr>
+          <w:rFonts w:ascii="Dax-Regular" w:hAnsi="Dax-Regular"/>
+          <w:lang w:val="es-419"/>
+        </w:rPr>
+      </w:pPr>
+    </w:p>
+    <w:p>
+      <w:pPr>
+        <w:spacing w:after="0"/>
+        <w:jc w:val="both"/>
+        <w:rPr>
+          <w:rFonts w:ascii="Dax-Regular" w:hAnsi="Dax-Regular"/>
+          <w:lang w:val="es-419"/>
+        </w:rPr>
+      </w:pPr>
+    </w:p>
+    <w:p>
+      <w:pPr>
+        <w:pStyle w:val="Prrafodelista"/>
         <w:numPr>
           <w:ilvl w:val="0"/>
           <w:numId w:val="1"/>
@@ -242,7 +691,95 @@
     </w:p>
     <w:p>
       <w:pPr>
-        <w:pStyle w:val="ListParagraph"/>
+        <w:jc w:val="both"/>
+        <w:rPr>
+          <w:rFonts w:ascii="Dax-Regular" w:hAnsi="Dax-Regular"/>
+          <w:lang w:val="es-419"/>
+        </w:rPr>
+      </w:pPr>
+      <w:r>
+        <w:rPr>
+          <w:rFonts w:ascii="Dax-Regular" w:hAnsi="Dax-Regular"/>
+          <w:lang w:val="es-419"/>
+        </w:rPr>
+        <w:drawing>
+          <wp:inline distT="0" distB="0" distL="0" distR="0" wp14:anchorId="7C5EB423" wp14:editId="7606552D">
+            <wp:extent cx="5358130" cy="5624830"/>
+            <wp:effectExtent l="0" t="0" r="0" b="0"/>
+            <wp:docPr id="5" name="Imagen 5"/>
+            <wp:cNvGraphicFramePr>
+              <a:graphicFrameLocks xmlns:a="http://schemas.openxmlformats.org/drawingml/2006/main" noChangeAspect="1"/>
+            </wp:cNvGraphicFramePr>
+            <a:graphic xmlns:a="http://schemas.openxmlformats.org/drawingml/2006/main">
+              <a:graphicData uri="http://schemas.openxmlformats.org/drawingml/2006/picture">
+                <pic:pic xmlns:pic="http://schemas.openxmlformats.org/drawingml/2006/picture">
+                  <pic:nvPicPr>
+                    <pic:cNvPr id="0" name="Picture 5"/>
+                    <pic:cNvPicPr>
+                      <a:picLocks noChangeAspect="1" noChangeArrowheads="1"/>
+                    </pic:cNvPicPr>
+                  </pic:nvPicPr>
+                  <pic:blipFill>
+                    <a:blip r:embed="rId9">
+                      <a:extLst>
+                        <a:ext uri="{28A0092B-C50C-407E-A947-70E740481C1C}">
+                          <a14:useLocalDpi xmlns:a14="http://schemas.microsoft.com/office/drawing/2010/main" val="0"/>
+                        </a:ext>
+                      </a:extLst>
+                    </a:blip>
+                    <a:srcRect/>
+                    <a:stretch>
+                      <a:fillRect/>
+                    </a:stretch>
+                  </pic:blipFill>
+                  <pic:spPr bwMode="auto">
+                    <a:xfrm>
+                      <a:off x="0" y="0"/>
+                      <a:ext cx="5358130" cy="5624830"/>
+                    </a:xfrm>
+                    <a:prstGeom prst="rect">
+                      <a:avLst/>
+                    </a:prstGeom>
+                    <a:noFill/>
+                    <a:ln>
+                      <a:noFill/>
+                    </a:ln>
+                  </pic:spPr>
+                </pic:pic>
+              </a:graphicData>
+            </a:graphic>
+          </wp:inline>
+        </w:drawing>
+      </w:r>
+    </w:p>
+    <w:p>
+      <w:pPr>
+        <w:jc w:val="both"/>
+        <w:rPr>
+          <w:rFonts w:ascii="Dax-Regular" w:hAnsi="Dax-Regular"/>
+          <w:lang w:val="es-419"/>
+        </w:rPr>
+      </w:pPr>
+      <w:r>
+        <w:rPr>
+          <w:rFonts w:ascii="Dax-Regular" w:hAnsi="Dax-Regular"/>
+          <w:lang w:val="es-419"/>
+        </w:rPr>
+        <w:t>se crea una variable que contiene los parametros para crear la lista.</w:t>
+      </w:r>
+    </w:p>
+    <w:p>
+      <w:pPr>
+        <w:jc w:val="both"/>
+        <w:rPr>
+          <w:rFonts w:ascii="Dax-Regular" w:hAnsi="Dax-Regular"/>
+          <w:lang w:val="es-419"/>
+        </w:rPr>
+      </w:pPr>
+    </w:p>
+    <w:p>
+      <w:pPr>
+        <w:pStyle w:val="Prrafodelista"/>
         <w:numPr>
           <w:ilvl w:val="0"/>
           <w:numId w:val="1"/>
@@ -260,6 +797,7 @@
         </w:rPr>
         <w:t xml:space="preserve">¿Qué hace el parámetro </w:t>
       </w:r>
+      <w:proofErr w:type="spellStart"/>
       <w:r>
         <w:rPr>
           <w:rFonts w:ascii="Consolas" w:hAnsi="Consolas"/>
@@ -267,7 +805,37 @@
           <w:iCs/>
           <w:lang w:val="es-419"/>
         </w:rPr>
-        <w:t xml:space="preserve">cmpfunction=None </w:t>
+        <w:t>cmpfunction</w:t>
+      </w:r>
+      <w:proofErr w:type="spellEnd"/>
+      <w:r>
+        <w:rPr>
+          <w:rFonts w:ascii="Consolas" w:hAnsi="Consolas"/>
+          <w:b/>
+          <w:iCs/>
+          <w:lang w:val="es-419"/>
+        </w:rPr>
+        <w:t>=</w:t>
+      </w:r>
+      <w:proofErr w:type="spellStart"/>
+      <w:r>
+        <w:rPr>
+          <w:rFonts w:ascii="Consolas" w:hAnsi="Consolas"/>
+          <w:b/>
+          <w:iCs/>
+          <w:lang w:val="es-419"/>
+        </w:rPr>
+        <w:t>None</w:t>
+      </w:r>
+      <w:proofErr w:type="spellEnd"/>
+      <w:r>
+        <w:rPr>
+          <w:rFonts w:ascii="Consolas" w:hAnsi="Consolas"/>
+          <w:b/>
+          <w:iCs/>
+          <w:lang w:val="es-419"/>
+        </w:rPr>
+        <w:t xml:space="preserve"> </w:t>
       </w:r>
       <w:r>
         <w:rPr>
@@ -276,6 +844,8 @@
         </w:rPr>
         <w:t xml:space="preserve">en la función </w:t>
       </w:r>
+      <w:proofErr w:type="spellStart"/>
+      <w:proofErr w:type="gramStart"/>
       <w:r>
         <w:rPr>
           <w:rFonts w:ascii="Consolas" w:hAnsi="Consolas"/>
@@ -283,7 +853,27 @@
           <w:bCs/>
           <w:lang w:val="es-419"/>
         </w:rPr>
-        <w:t>newList()</w:t>
+        <w:t>newList</w:t>
+      </w:r>
+      <w:proofErr w:type="spellEnd"/>
+      <w:r>
+        <w:rPr>
+          <w:rFonts w:ascii="Consolas" w:hAnsi="Consolas"/>
+          <w:b/>
+          <w:bCs/>
+          <w:lang w:val="es-419"/>
+        </w:rPr>
+        <w:t>(</w:t>
+      </w:r>
+      <w:proofErr w:type="gramEnd"/>
+      <w:r>
+        <w:rPr>
+          <w:rFonts w:ascii="Consolas" w:hAnsi="Consolas"/>
+          <w:b/>
+          <w:bCs/>
+          <w:lang w:val="es-419"/>
+        </w:rPr>
+        <w:t>)</w:t>
       </w:r>
       <w:r>
         <w:rPr>
@@ -295,7 +885,23 @@
     </w:p>
     <w:p>
       <w:pPr>
-        <w:pStyle w:val="ListParagraph"/>
+        <w:jc w:val="both"/>
+        <w:rPr>
+          <w:rFonts w:ascii="Dax-Regular" w:hAnsi="Dax-Regular"/>
+          <w:lang w:val="es-419"/>
+        </w:rPr>
+      </w:pPr>
+      <w:r>
+        <w:rPr>
+          <w:rFonts w:ascii="Dax-Regular" w:hAnsi="Dax-Regular"/>
+          <w:lang w:val="es-419"/>
+        </w:rPr>
+        <w:t xml:space="preserve">Es el valor que se le da a los elementos de la lista si van a ser comparados. </w:t>
+      </w:r>
+    </w:p>
+    <w:p>
+      <w:pPr>
+        <w:pStyle w:val="Prrafodelista"/>
         <w:numPr>
           <w:ilvl w:val="0"/>
           <w:numId w:val="1"/>
@@ -311,8 +917,26 @@
           <w:rFonts w:ascii="Dax-Regular" w:hAnsi="Dax-Regular"/>
           <w:lang w:val="es-419"/>
         </w:rPr>
-        <w:t xml:space="preserve">¿Qué hace la funció </w:t>
-      </w:r>
+        <w:t xml:space="preserve">¿Qué hace la </w:t>
+      </w:r>
+      <w:proofErr w:type="spellStart"/>
+      <w:r>
+        <w:rPr>
+          <w:rFonts w:ascii="Dax-Regular" w:hAnsi="Dax-Regular"/>
+          <w:lang w:val="es-419"/>
+        </w:rPr>
+        <w:t>funció</w:t>
+      </w:r>
+      <w:proofErr w:type="spellEnd"/>
+      <w:r>
+        <w:rPr>
+          <w:rFonts w:ascii="Dax-Regular" w:hAnsi="Dax-Regular"/>
+          <w:lang w:val="es-419"/>
+        </w:rPr>
+        <w:t xml:space="preserve"> </w:t>
+      </w:r>
+      <w:proofErr w:type="spellStart"/>
+      <w:proofErr w:type="gramStart"/>
       <w:r>
         <w:rPr>
           <w:rFonts w:ascii="Consolas" w:hAnsi="Consolas"/>
@@ -320,7 +944,27 @@
           <w:iCs/>
           <w:lang w:val="es-419"/>
         </w:rPr>
-        <w:t>addLast()</w:t>
+        <w:t>addLast</w:t>
+      </w:r>
+      <w:proofErr w:type="spellEnd"/>
+      <w:r>
+        <w:rPr>
+          <w:rFonts w:ascii="Consolas" w:hAnsi="Consolas"/>
+          <w:b/>
+          <w:iCs/>
+          <w:lang w:val="es-419"/>
+        </w:rPr>
+        <w:t>(</w:t>
+      </w:r>
+      <w:proofErr w:type="gramEnd"/>
+      <w:r>
+        <w:rPr>
+          <w:rFonts w:ascii="Consolas" w:hAnsi="Consolas"/>
+          <w:b/>
+          <w:iCs/>
+          <w:lang w:val="es-419"/>
+        </w:rPr>
+        <w:t>)</w:t>
       </w:r>
       <w:r>
         <w:rPr>
@@ -332,7 +976,86 @@
     </w:p>
     <w:p>
       <w:pPr>
-        <w:pStyle w:val="ListParagraph"/>
+        <w:jc w:val="both"/>
+        <w:rPr>
+          <w:rFonts w:ascii="Dax-Regular" w:hAnsi="Dax-Regular"/>
+          <w:lang w:val="es-419"/>
+        </w:rPr>
+      </w:pPr>
+      <w:r>
+        <w:rPr>
+          <w:rFonts w:ascii="Dax-Regular" w:hAnsi="Dax-Regular"/>
+          <w:lang w:val="es-419"/>
+        </w:rPr>
+        <w:drawing>
+          <wp:inline distT="0" distB="0" distL="0" distR="0" wp14:anchorId="44CA47E7" wp14:editId="19E6E0A8">
+            <wp:extent cx="5112385" cy="2757170"/>
+            <wp:effectExtent l="0" t="0" r="0" b="5080"/>
+            <wp:docPr id="6" name="Imagen 6"/>
+            <wp:cNvGraphicFramePr>
+              <a:graphicFrameLocks xmlns:a="http://schemas.openxmlformats.org/drawingml/2006/main" noChangeAspect="1"/>
+            </wp:cNvGraphicFramePr>
+            <a:graphic xmlns:a="http://schemas.openxmlformats.org/drawingml/2006/main">
+              <a:graphicData uri="http://schemas.openxmlformats.org/drawingml/2006/picture">
+                <pic:pic xmlns:pic="http://schemas.openxmlformats.org/drawingml/2006/picture">
+                  <pic:nvPicPr>
+                    <pic:cNvPr id="0" name="Picture 6"/>
+                    <pic:cNvPicPr>
+                      <a:picLocks noChangeAspect="1" noChangeArrowheads="1"/>
+                    </pic:cNvPicPr>
+                  </pic:nvPicPr>
+                  <pic:blipFill>
+                    <a:blip r:embed="rId10">
+                      <a:extLst>
+                        <a:ext uri="{28A0092B-C50C-407E-A947-70E740481C1C}">
+                          <a14:useLocalDpi xmlns:a14="http://schemas.microsoft.com/office/drawing/2010/main" val="0"/>
+                        </a:ext>
+                      </a:extLst>
+                    </a:blip>
+                    <a:srcRect/>
+                    <a:stretch>
+                      <a:fillRect/>
+                    </a:stretch>
+                  </pic:blipFill>
+                  <pic:spPr bwMode="auto">
+                    <a:xfrm>
+                      <a:off x="0" y="0"/>
+                      <a:ext cx="5112385" cy="2757170"/>
+                    </a:xfrm>
+                    <a:prstGeom prst="rect">
+                      <a:avLst/>
+                    </a:prstGeom>
+                    <a:noFill/>
+                    <a:ln>
+                      <a:noFill/>
+                    </a:ln>
+                  </pic:spPr>
+                </pic:pic>
+              </a:graphicData>
+            </a:graphic>
+          </wp:inline>
+        </w:drawing>
+      </w:r>
+    </w:p>
+    <w:p>
+      <w:pPr>
+        <w:jc w:val="both"/>
+        <w:rPr>
+          <w:rFonts w:ascii="Dax-Regular" w:hAnsi="Dax-Regular"/>
+          <w:lang w:val="es-419"/>
+        </w:rPr>
+      </w:pPr>
+      <w:r>
+        <w:rPr>
+          <w:rFonts w:ascii="Dax-Regular" w:hAnsi="Dax-Regular"/>
+          <w:lang w:val="es-419"/>
+        </w:rPr>
+        <w:t>Agrega un elemento al final de la lista</w:t>
+      </w:r>
+    </w:p>
+    <w:p>
+      <w:pPr>
+        <w:pStyle w:val="Prrafodelista"/>
         <w:numPr>
           <w:ilvl w:val="0"/>
           <w:numId w:val="1"/>
@@ -350,6 +1073,8 @@
         </w:rPr>
         <w:t xml:space="preserve">¿Qué hace la función </w:t>
       </w:r>
+      <w:proofErr w:type="spellStart"/>
+      <w:proofErr w:type="gramStart"/>
       <w:r>
         <w:rPr>
           <w:rFonts w:ascii="Consolas" w:hAnsi="Consolas"/>
@@ -357,7 +1082,27 @@
           <w:iCs/>
           <w:lang w:val="es-419"/>
         </w:rPr>
-        <w:t>getElement()</w:t>
+        <w:t>getElement</w:t>
+      </w:r>
+      <w:proofErr w:type="spellEnd"/>
+      <w:r>
+        <w:rPr>
+          <w:rFonts w:ascii="Consolas" w:hAnsi="Consolas"/>
+          <w:b/>
+          <w:iCs/>
+          <w:lang w:val="es-419"/>
+        </w:rPr>
+        <w:t>(</w:t>
+      </w:r>
+      <w:proofErr w:type="gramEnd"/>
+      <w:r>
+        <w:rPr>
+          <w:rFonts w:ascii="Consolas" w:hAnsi="Consolas"/>
+          <w:b/>
+          <w:iCs/>
+          <w:lang w:val="es-419"/>
+        </w:rPr>
+        <w:t>)</w:t>
       </w:r>
       <w:r>
         <w:rPr>
@@ -369,7 +1114,86 @@
     </w:p>
     <w:p>
       <w:pPr>
-        <w:pStyle w:val="ListParagraph"/>
+        <w:jc w:val="both"/>
+        <w:rPr>
+          <w:rFonts w:ascii="Dax-Regular" w:hAnsi="Dax-Regular"/>
+          <w:lang w:val="es-419"/>
+        </w:rPr>
+      </w:pPr>
+      <w:r>
+        <w:rPr>
+          <w:rFonts w:ascii="Dax-Regular" w:hAnsi="Dax-Regular"/>
+          <w:lang w:val="es-419"/>
+        </w:rPr>
+        <w:drawing>
+          <wp:inline distT="0" distB="0" distL="0" distR="0" wp14:anchorId="79FAF79A" wp14:editId="5FF50633">
+            <wp:extent cx="4641215" cy="3068955"/>
+            <wp:effectExtent l="0" t="0" r="6985" b="0"/>
+            <wp:docPr id="8" name="Imagen 8"/>
+            <wp:cNvGraphicFramePr>
+              <a:graphicFrameLocks xmlns:a="http://schemas.openxmlformats.org/drawingml/2006/main" noChangeAspect="1"/>
+            </wp:cNvGraphicFramePr>
+            <a:graphic xmlns:a="http://schemas.openxmlformats.org/drawingml/2006/main">
+              <a:graphicData uri="http://schemas.openxmlformats.org/drawingml/2006/picture">
+                <pic:pic xmlns:pic="http://schemas.openxmlformats.org/drawingml/2006/picture">
+                  <pic:nvPicPr>
+                    <pic:cNvPr id="0" name="Picture 7"/>
+                    <pic:cNvPicPr>
+                      <a:picLocks noChangeAspect="1" noChangeArrowheads="1"/>
+                    </pic:cNvPicPr>
+                  </pic:nvPicPr>
+                  <pic:blipFill>
+                    <a:blip r:embed="rId11">
+                      <a:extLst>
+                        <a:ext uri="{28A0092B-C50C-407E-A947-70E740481C1C}">
+                          <a14:useLocalDpi xmlns:a14="http://schemas.microsoft.com/office/drawing/2010/main" val="0"/>
+                        </a:ext>
+                      </a:extLst>
+                    </a:blip>
+                    <a:srcRect/>
+                    <a:stretch>
+                      <a:fillRect/>
+                    </a:stretch>
+                  </pic:blipFill>
+                  <pic:spPr bwMode="auto">
+                    <a:xfrm>
+                      <a:off x="0" y="0"/>
+                      <a:ext cx="4641215" cy="3068955"/>
+                    </a:xfrm>
+                    <a:prstGeom prst="rect">
+                      <a:avLst/>
+                    </a:prstGeom>
+                    <a:noFill/>
+                    <a:ln>
+                      <a:noFill/>
+                    </a:ln>
+                  </pic:spPr>
+                </pic:pic>
+              </a:graphicData>
+            </a:graphic>
+          </wp:inline>
+        </w:drawing>
+      </w:r>
+    </w:p>
+    <w:p>
+      <w:pPr>
+        <w:jc w:val="both"/>
+        <w:rPr>
+          <w:rFonts w:ascii="Dax-Regular" w:hAnsi="Dax-Regular"/>
+          <w:lang w:val="es-419"/>
+        </w:rPr>
+      </w:pPr>
+      <w:r>
+        <w:rPr>
+          <w:rFonts w:ascii="Dax-Regular" w:hAnsi="Dax-Regular"/>
+          <w:lang w:val="es-419"/>
+        </w:rPr>
+        <w:t xml:space="preserve">Busca en la lista que nos entra como parametro, el elemento en la posicion que nos entra como paramentro </w:t>
+      </w:r>
+    </w:p>
+    <w:p>
+      <w:pPr>
+        <w:pStyle w:val="Prrafodelista"/>
         <w:numPr>
           <w:ilvl w:val="0"/>
           <w:numId w:val="1"/>
@@ -387,6 +1211,8 @@
         </w:rPr>
         <w:t xml:space="preserve">¿Qué hace la función </w:t>
       </w:r>
+      <w:proofErr w:type="spellStart"/>
+      <w:proofErr w:type="gramStart"/>
       <w:r>
         <w:rPr>
           <w:rFonts w:ascii="Consolas" w:hAnsi="Consolas"/>
@@ -394,7 +1220,27 @@
           <w:iCs/>
           <w:lang w:val="es-419"/>
         </w:rPr>
-        <w:t>subList()</w:t>
+        <w:t>subList</w:t>
+      </w:r>
+      <w:proofErr w:type="spellEnd"/>
+      <w:r>
+        <w:rPr>
+          <w:rFonts w:ascii="Consolas" w:hAnsi="Consolas"/>
+          <w:b/>
+          <w:iCs/>
+          <w:lang w:val="es-419"/>
+        </w:rPr>
+        <w:t>(</w:t>
+      </w:r>
+      <w:proofErr w:type="gramEnd"/>
+      <w:r>
+        <w:rPr>
+          <w:rFonts w:ascii="Consolas" w:hAnsi="Consolas"/>
+          <w:b/>
+          <w:iCs/>
+          <w:lang w:val="es-419"/>
+        </w:rPr>
+        <w:t>)</w:t>
       </w:r>
       <w:r>
         <w:rPr>
@@ -406,7 +1252,100 @@
     </w:p>
     <w:p>
       <w:pPr>
-        <w:pStyle w:val="ListParagraph"/>
+        <w:jc w:val="both"/>
+        <w:rPr>
+          <w:rFonts w:ascii="Dax-Regular" w:hAnsi="Dax-Regular"/>
+          <w:lang w:val="es-419"/>
+        </w:rPr>
+      </w:pPr>
+      <w:r>
+        <w:rPr>
+          <w:rFonts w:ascii="Dax-Regular" w:hAnsi="Dax-Regular"/>
+          <w:lang w:val="es-419"/>
+        </w:rPr>
+        <w:drawing>
+          <wp:inline distT="0" distB="0" distL="0" distR="0" wp14:anchorId="00E5A5F4" wp14:editId="3EA1DD35">
+            <wp:extent cx="4786630" cy="3176270"/>
+            <wp:effectExtent l="0" t="0" r="0" b="5080"/>
+            <wp:docPr id="10" name="Imagen 10"/>
+            <wp:cNvGraphicFramePr>
+              <a:graphicFrameLocks xmlns:a="http://schemas.openxmlformats.org/drawingml/2006/main" noChangeAspect="1"/>
+            </wp:cNvGraphicFramePr>
+            <a:graphic xmlns:a="http://schemas.openxmlformats.org/drawingml/2006/main">
+              <a:graphicData uri="http://schemas.openxmlformats.org/drawingml/2006/picture">
+                <pic:pic xmlns:pic="http://schemas.openxmlformats.org/drawingml/2006/picture">
+                  <pic:nvPicPr>
+                    <pic:cNvPr id="0" name="Picture 8"/>
+                    <pic:cNvPicPr>
+                      <a:picLocks noChangeAspect="1" noChangeArrowheads="1"/>
+                    </pic:cNvPicPr>
+                  </pic:nvPicPr>
+                  <pic:blipFill>
+                    <a:blip r:embed="rId12">
+                      <a:extLst>
+                        <a:ext uri="{28A0092B-C50C-407E-A947-70E740481C1C}">
+                          <a14:useLocalDpi xmlns:a14="http://schemas.microsoft.com/office/drawing/2010/main" val="0"/>
+                        </a:ext>
+                      </a:extLst>
+                    </a:blip>
+                    <a:srcRect/>
+                    <a:stretch>
+                      <a:fillRect/>
+                    </a:stretch>
+                  </pic:blipFill>
+                  <pic:spPr bwMode="auto">
+                    <a:xfrm>
+                      <a:off x="0" y="0"/>
+                      <a:ext cx="4786630" cy="3176270"/>
+                    </a:xfrm>
+                    <a:prstGeom prst="rect">
+                      <a:avLst/>
+                    </a:prstGeom>
+                    <a:noFill/>
+                    <a:ln>
+                      <a:noFill/>
+                    </a:ln>
+                  </pic:spPr>
+                </pic:pic>
+              </a:graphicData>
+            </a:graphic>
+          </wp:inline>
+        </w:drawing>
+      </w:r>
+    </w:p>
+    <w:p>
+      <w:pPr>
+        <w:jc w:val="both"/>
+        <w:rPr>
+          <w:rFonts w:ascii="Dax-Regular" w:hAnsi="Dax-Regular"/>
+          <w:lang w:val="es-419"/>
+        </w:rPr>
+      </w:pPr>
+      <w:r>
+        <w:rPr>
+          <w:rFonts w:ascii="Dax-Regular" w:hAnsi="Dax-Regular"/>
+          <w:lang w:val="es-419"/>
+        </w:rPr>
+        <w:t>Genera una sublista en base a la lista que nos entra como parametro, desde la posicion que entra como parametro hasta</w:t>
+      </w:r>
+      <w:r>
+        <w:rPr>
+          <w:rFonts w:ascii="Dax-Regular" w:hAnsi="Dax-Regular"/>
+          <w:lang w:val="es-419"/>
+        </w:rPr>
+        <w:t xml:space="preserve">, con la cantidad de elementos que entrar como parametro </w:t>
+      </w:r>
+      <w:r>
+        <w:rPr>
+          <w:rFonts w:ascii="Dax-Regular" w:hAnsi="Dax-Regular"/>
+          <w:lang w:val="es-419"/>
+        </w:rPr>
+        <w:t xml:space="preserve"> </w:t>
+      </w:r>
+    </w:p>
+    <w:p>
+      <w:pPr>
+        <w:pStyle w:val="Prrafodelista"/>
         <w:numPr>
           <w:ilvl w:val="0"/>
           <w:numId w:val="1"/>
@@ -455,6 +1394,141 @@
           <w:lang w:val="es-419"/>
         </w:rPr>
         <w:t>?</w:t>
+      </w:r>
+    </w:p>
+    <w:p>
+      <w:pPr>
+        <w:jc w:val="both"/>
+        <w:rPr>
+          <w:rFonts w:ascii="Dax-Regular" w:hAnsi="Dax-Regular"/>
+          <w:lang w:val="es-419"/>
+        </w:rPr>
+      </w:pPr>
+      <w:r>
+        <w:rPr>
+          <w:rFonts w:ascii="Dax-Regular" w:hAnsi="Dax-Regular"/>
+          <w:lang w:val="es-419"/>
+        </w:rPr>
+        <w:drawing>
+          <wp:inline distT="0" distB="0" distL="0" distR="0" wp14:anchorId="440BF0EB" wp14:editId="091BF2FD">
+            <wp:extent cx="5943600" cy="990600"/>
+            <wp:effectExtent l="0" t="0" r="0" b="0"/>
+            <wp:docPr id="9" name="Imagen 9"/>
+            <wp:cNvGraphicFramePr>
+              <a:graphicFrameLocks xmlns:a="http://schemas.openxmlformats.org/drawingml/2006/main" noChangeAspect="1"/>
+            </wp:cNvGraphicFramePr>
+            <a:graphic xmlns:a="http://schemas.openxmlformats.org/drawingml/2006/main">
+              <a:graphicData uri="http://schemas.openxmlformats.org/drawingml/2006/picture">
+                <pic:pic xmlns:pic="http://schemas.openxmlformats.org/drawingml/2006/picture">
+                  <pic:nvPicPr>
+                    <pic:cNvPr id="0" name="Picture 2"/>
+                    <pic:cNvPicPr>
+                      <a:picLocks noChangeAspect="1" noChangeArrowheads="1"/>
+                    </pic:cNvPicPr>
+                  </pic:nvPicPr>
+                  <pic:blipFill>
+                    <a:blip r:embed="rId13">
+                      <a:extLst>
+                        <a:ext uri="{28A0092B-C50C-407E-A947-70E740481C1C}">
+                          <a14:useLocalDpi xmlns:a14="http://schemas.microsoft.com/office/drawing/2010/main" val="0"/>
+                        </a:ext>
+                      </a:extLst>
+                    </a:blip>
+                    <a:srcRect/>
+                    <a:stretch>
+                      <a:fillRect/>
+                    </a:stretch>
+                  </pic:blipFill>
+                  <pic:spPr bwMode="auto">
+                    <a:xfrm>
+                      <a:off x="0" y="0"/>
+                      <a:ext cx="5943600" cy="990600"/>
+                    </a:xfrm>
+                    <a:prstGeom prst="rect">
+                      <a:avLst/>
+                    </a:prstGeom>
+                    <a:noFill/>
+                    <a:ln>
+                      <a:noFill/>
+                    </a:ln>
+                  </pic:spPr>
+                </pic:pic>
+              </a:graphicData>
+            </a:graphic>
+          </wp:inline>
+        </w:drawing>
+      </w:r>
+    </w:p>
+    <w:p>
+      <w:pPr>
+        <w:jc w:val="both"/>
+        <w:rPr>
+          <w:rFonts w:ascii="Dax-Regular" w:hAnsi="Dax-Regular"/>
+          <w:lang w:val="es-419"/>
+        </w:rPr>
+      </w:pPr>
+      <w:r>
+        <w:rPr>
+          <w:rFonts w:ascii="Dax-Regular" w:hAnsi="Dax-Regular"/>
+          <w:lang w:val="es-419"/>
+        </w:rPr>
+        <w:t>Cambia la implementacio</w:t>
+      </w:r>
+      <w:r>
+        <w:rPr>
+          <w:rFonts w:ascii="Dax-Regular" w:hAnsi="Dax-Regular"/>
+          <w:lang w:val="es-419"/>
+        </w:rPr>
+        <w:t>n</w:t>
+      </w:r>
+      <w:r>
+        <w:rPr>
+          <w:rFonts w:ascii="Dax-Regular" w:hAnsi="Dax-Regular"/>
+          <w:lang w:val="es-419"/>
+        </w:rPr>
+        <w:t xml:space="preserve"> debido a las caracteristicas de cada estructura de datos por ejemplo en la la Si</w:t>
+      </w:r>
+      <w:r>
+        <w:rPr>
+          <w:rFonts w:ascii="Dax-Regular" w:hAnsi="Dax-Regular"/>
+          <w:lang w:val="es-419"/>
+        </w:rPr>
+        <w:t>n</w:t>
+      </w:r>
+      <w:r>
+        <w:rPr>
+          <w:rFonts w:ascii="Dax-Regular" w:hAnsi="Dax-Regular"/>
+          <w:lang w:val="es-419"/>
+        </w:rPr>
+        <w:t>gle</w:t>
+      </w:r>
+      <w:r>
+        <w:rPr>
+          <w:rFonts w:ascii="Dax-Regular" w:hAnsi="Dax-Regular"/>
+          <w:lang w:val="es-419"/>
+        </w:rPr>
+        <w:t>_</w:t>
+      </w:r>
+      <w:r>
+        <w:rPr>
+          <w:rFonts w:ascii="Dax-Regular" w:hAnsi="Dax-Regular"/>
+          <w:lang w:val="es-419"/>
+        </w:rPr>
+        <w:t>Li</w:t>
+      </w:r>
+      <w:r>
+        <w:rPr>
+          <w:rFonts w:ascii="Dax-Regular" w:hAnsi="Dax-Regular"/>
+          <w:lang w:val="es-419"/>
+        </w:rPr>
+        <w:t>n</w:t>
+      </w:r>
+      <w:r>
+        <w:rPr>
+          <w:rFonts w:ascii="Dax-Regular" w:hAnsi="Dax-Regular"/>
+          <w:lang w:val="es-419"/>
+        </w:rPr>
+        <w:t xml:space="preserve">ked aparece la opcion del siguente mientras que en el arreglo no </w:t>
       </w:r>
     </w:p>
     <w:p>
@@ -475,7 +1549,7 @@
 </file>
 
 <file path=word/numbering.xml><?xml version="1.0" encoding="utf-8"?>
-<w:numbering xmlns:wpc="http://schemas.microsoft.com/office/word/2010/wordprocessingCanvas" xmlns:cx="http://schemas.microsoft.com/office/drawing/2014/chartex" xmlns:cx1="http://schemas.microsoft.com/office/drawing/2015/9/8/chartex" xmlns:cx2="http://schemas.microsoft.com/office/drawing/2015/10/21/chartex" xmlns:cx3="http://schemas.microsoft.com/office/drawing/2016/5/9/chartex" xmlns:cx4="http://schemas.microsoft.com/office/drawing/2016/5/10/chartex" xmlns:cx5="http://schemas.microsoft.com/office/drawing/2016/5/11/chartex" xmlns:cx6="http://schemas.microsoft.com/office/drawing/2016/5/12/chartex" xmlns:cx7="http://schemas.microsoft.com/office/drawing/2016/5/13/chartex" xmlns:cx8="http://schemas.microsoft.com/office/drawing/2016/5/14/chartex" xmlns:mc="http://schemas.openxmlformats.org/markup-compatibility/2006" xmlns:aink="http://schemas.microsoft.com/office/drawing/2016/ink" xmlns:am3d="http://schemas.microsoft.com/office/drawing/2017/model3d" xmlns:o="urn:schemas-microsoft-com:office:office" xmlns:r="http://schemas.openxmlformats.org/officeDocument/2006/relationships" xmlns:m="http://schemas.openxmlformats.org/officeDocument/2006/math" xmlns:v="urn:schemas-microsoft-com:vml" xmlns:wp14="http://schemas.microsoft.com/office/word/2010/wordprocessingDrawing" xmlns:wp="http://schemas.openxmlformats.org/drawingml/2006/wordprocessingDrawing" xmlns:w10="urn:schemas-microsoft-com:office:word" xmlns:w="http://schemas.openxmlformats.org/wordprocessingml/2006/main" xmlns:w14="http://schemas.microsoft.com/office/word/2010/wordml" xmlns:w15="http://schemas.microsoft.com/office/word/2012/wordml" xmlns:w16cex="http://schemas.microsoft.com/office/word/2018/wordml/cex" xmlns:w16cid="http://schemas.microsoft.com/office/word/2016/wordml/cid" xmlns:w16="http://schemas.microsoft.com/office/word/2018/wordml" xmlns:w16se="http://schemas.microsoft.com/office/word/2015/wordml/symex" xmlns:wpg="http://schemas.microsoft.com/office/word/2010/wordprocessingGroup" xmlns:wpi="http://schemas.microsoft.com/office/word/2010/wordprocessingInk" xmlns:wne="http://schemas.microsoft.com/office/word/2006/wordml" xmlns:wps="http://schemas.microsoft.com/office/word/2010/wordprocessingShape" mc:Ignorable="w14 w15 w16se w16cid w16 w16cex wp14">
+<w:numbering xmlns:wpc="http://schemas.microsoft.com/office/word/2010/wordprocessingCanvas" xmlns:cx="http://schemas.microsoft.com/office/drawing/2014/chartex" xmlns:cx1="http://schemas.microsoft.com/office/drawing/2015/9/8/chartex" xmlns:cx2="http://schemas.microsoft.com/office/drawing/2015/10/21/chartex" xmlns:cx3="http://schemas.microsoft.com/office/drawing/2016/5/9/chartex" xmlns:cx4="http://schemas.microsoft.com/office/drawing/2016/5/10/chartex" xmlns:cx5="http://schemas.microsoft.com/office/drawing/2016/5/11/chartex" xmlns:cx6="http://schemas.microsoft.com/office/drawing/2016/5/12/chartex" xmlns:cx7="http://schemas.microsoft.com/office/drawing/2016/5/13/chartex" xmlns:cx8="http://schemas.microsoft.com/office/drawing/2016/5/14/chartex" xmlns:mc="http://schemas.openxmlformats.org/markup-compatibility/2006" xmlns:aink="http://schemas.microsoft.com/office/drawing/2016/ink" xmlns:am3d="http://schemas.microsoft.com/office/drawing/2017/model3d" xmlns:o="urn:schemas-microsoft-com:office:office" xmlns:r="http://schemas.openxmlformats.org/officeDocument/2006/relationships" xmlns:m="http://schemas.openxmlformats.org/officeDocument/2006/math" xmlns:v="urn:schemas-microsoft-com:vml" xmlns:wp14="http://schemas.microsoft.com/office/word/2010/wordprocessingDrawing" xmlns:wp="http://schemas.openxmlformats.org/drawingml/2006/wordprocessingDrawing" xmlns:w10="urn:schemas-microsoft-com:office:word" xmlns:w="http://schemas.openxmlformats.org/wordprocessingml/2006/main" xmlns:w14="http://schemas.microsoft.com/office/word/2010/wordml" xmlns:w15="http://schemas.microsoft.com/office/word/2012/wordml" xmlns:w16cex="http://schemas.microsoft.com/office/word/2018/wordml/cex" xmlns:w16cid="http://schemas.microsoft.com/office/word/2016/wordml/cid" xmlns:w16="http://schemas.microsoft.com/office/word/2018/wordml" xmlns:w16sdtdh="http://schemas.microsoft.com/office/word/2020/wordml/sdtdatahash" xmlns:w16se="http://schemas.microsoft.com/office/word/2015/wordml/symex" xmlns:wpg="http://schemas.microsoft.com/office/word/2010/wordprocessingGroup" xmlns:wpi="http://schemas.microsoft.com/office/word/2010/wordprocessingInk" xmlns:wne="http://schemas.microsoft.com/office/word/2006/wordml" xmlns:wps="http://schemas.microsoft.com/office/word/2010/wordprocessingShape" mc:Ignorable="w14 w15 w16se w16cid w16 w16cex w16sdtdh wp14">
   <w:abstractNum w:abstractNumId="0" w15:restartNumberingAfterBreak="0">
     <w:nsid w:val="446D4DDB"/>
     <w:multiLevelType w:val="multilevel"/>
@@ -596,7 +1670,7 @@
 </file>
 
 <file path=word/styles.xml><?xml version="1.0" encoding="utf-8"?>
-<w:styles xmlns:mc="http://schemas.openxmlformats.org/markup-compatibility/2006" xmlns:r="http://schemas.openxmlformats.org/officeDocument/2006/relationships" xmlns:w="http://schemas.openxmlformats.org/wordprocessingml/2006/main" xmlns:w14="http://schemas.microsoft.com/office/word/2010/wordml" xmlns:w15="http://schemas.microsoft.com/office/word/2012/wordml" xmlns:w16cex="http://schemas.microsoft.com/office/word/2018/wordml/cex" xmlns:w16cid="http://schemas.microsoft.com/office/word/2016/wordml/cid" xmlns:w16="http://schemas.microsoft.com/office/word/2018/wordml" xmlns:w16se="http://schemas.microsoft.com/office/word/2015/wordml/symex" mc:Ignorable="w14 w15 w16se w16cid w16 w16cex">
+<w:styles xmlns:mc="http://schemas.openxmlformats.org/markup-compatibility/2006" xmlns:r="http://schemas.openxmlformats.org/officeDocument/2006/relationships" xmlns:w="http://schemas.openxmlformats.org/wordprocessingml/2006/main" xmlns:w14="http://schemas.microsoft.com/office/word/2010/wordml" xmlns:w15="http://schemas.microsoft.com/office/word/2012/wordml" xmlns:w16cex="http://schemas.microsoft.com/office/word/2018/wordml/cex" xmlns:w16cid="http://schemas.microsoft.com/office/word/2016/wordml/cid" xmlns:w16="http://schemas.microsoft.com/office/word/2018/wordml" xmlns:w16sdtdh="http://schemas.microsoft.com/office/word/2020/wordml/sdtdatahash" xmlns:w16se="http://schemas.microsoft.com/office/word/2015/wordml/symex" mc:Ignorable="w14 w15 w16se w16cid w16 w16cex w16sdtdh">
   <w:docDefaults>
     <w:rPrDefault>
       <w:rPr>
@@ -997,13 +2071,13 @@
       <w:noProof/>
     </w:rPr>
   </w:style>
-  <w:style w:type="character" w:default="1" w:styleId="DefaultParagraphFont">
+  <w:style w:type="character" w:default="1" w:styleId="Fuentedeprrafopredeter">
     <w:name w:val="Default Paragraph Font"/>
     <w:uiPriority w:val="1"/>
     <w:semiHidden/>
     <w:unhideWhenUsed/>
   </w:style>
-  <w:style w:type="table" w:default="1" w:styleId="TableNormal">
+  <w:style w:type="table" w:default="1" w:styleId="Tablanormal">
     <w:name w:val="Normal Table"/>
     <w:uiPriority w:val="99"/>
     <w:semiHidden/>
@@ -1018,17 +2092,17 @@
       </w:tblCellMar>
     </w:tblPr>
   </w:style>
-  <w:style w:type="numbering" w:default="1" w:styleId="NoList">
+  <w:style w:type="numbering" w:default="1" w:styleId="Sinlista">
     <w:name w:val="No List"/>
     <w:uiPriority w:val="99"/>
     <w:semiHidden/>
     <w:unhideWhenUsed/>
   </w:style>
-  <w:style w:type="paragraph" w:styleId="Title">
+  <w:style w:type="paragraph" w:styleId="Ttulo">
     <w:name w:val="Title"/>
     <w:basedOn w:val="Normal"/>
     <w:next w:val="Normal"/>
-    <w:link w:val="TitleChar"/>
+    <w:link w:val="TtuloCar"/>
     <w:uiPriority w:val="10"/>
     <w:qFormat/>
     <w:rsid w:val="00BA3B38"/>
@@ -1044,10 +2118,10 @@
       <w:szCs w:val="56"/>
     </w:rPr>
   </w:style>
-  <w:style w:type="character" w:customStyle="1" w:styleId="TitleChar">
-    <w:name w:val="Title Char"/>
-    <w:basedOn w:val="DefaultParagraphFont"/>
-    <w:link w:val="Title"/>
+  <w:style w:type="character" w:customStyle="1" w:styleId="TtuloCar">
+    <w:name w:val="Título Car"/>
+    <w:basedOn w:val="Fuentedeprrafopredeter"/>
+    <w:link w:val="Ttulo"/>
     <w:uiPriority w:val="10"/>
     <w:rsid w:val="00BA3B38"/>
     <w:rPr>
@@ -1059,7 +2133,7 @@
       <w:szCs w:val="56"/>
     </w:rPr>
   </w:style>
-  <w:style w:type="paragraph" w:styleId="ListParagraph">
+  <w:style w:type="paragraph" w:styleId="Prrafodelista">
     <w:name w:val="List Paragraph"/>
     <w:basedOn w:val="Normal"/>
     <w:uiPriority w:val="34"/>

</xml_diff>